<commit_message>
Acerto ao enviar arquivo
</commit_message>
<xml_diff>
--- a/Trabalho de Conclusão de Curso - Douglas Álex Américo 4.docx
+++ b/Trabalho de Conclusão de Curso - Douglas Álex Américo 4.docx
@@ -135,7 +135,7 @@
           </mc:Choice>
           <mc:Fallback>
             <w:pict>
-              <v:group w14:anchorId="59043BA8" id="Group 2" o:spid="_x0000_s1026" style="position:absolute;margin-left:-.15pt;margin-top:-4.9pt;width:450pt;height:83.8pt;z-index:251659776" coordorigin="1701,1600" coordsize="9000,1676" o:gfxdata="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">
+              <v:group w14:anchorId="1B1E8A47" id="Group 2" o:spid="_x0000_s1026" style="position:absolute;margin-left:-.15pt;margin-top:-4.9pt;width:450pt;height:83.8pt;z-index:251659776" coordorigin="1701,1600" coordsize="9000,1676" o:gfxdata="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">
                 <v:shapetype id="_x0000_t75" coordsize="21600,21600" o:spt="75" o:preferrelative="t" path="m@4@5l@4@11@9@11@9@5xe" filled="f" stroked="f">
                   <v:stroke joinstyle="miter"/>
                   <v:formulas>
@@ -2005,8 +2005,6 @@
           <w:lang w:val="pt-BR"/>
         </w:rPr>
       </w:pPr>
-      <w:bookmarkStart w:id="0" w:name="_GoBack"/>
-      <w:bookmarkEnd w:id="0"/>
     </w:p>
     <w:p>
       <w:pPr>
@@ -2176,8 +2174,8 @@
           <w:lang w:val="pt-BR"/>
         </w:rPr>
       </w:pPr>
-      <w:bookmarkStart w:id="1" w:name="_Toc422155347"/>
-      <w:bookmarkStart w:id="2" w:name="_Toc422419451"/>
+      <w:bookmarkStart w:id="0" w:name="_Toc422155347"/>
+      <w:bookmarkStart w:id="1" w:name="_Toc422419451"/>
       <w:r>
         <w:rPr>
           <w:lang w:val="pt-BR"/>
@@ -2185,8 +2183,8 @@
         <w:lastRenderedPageBreak/>
         <w:t>AGRADECIMENTOS</w:t>
       </w:r>
+      <w:bookmarkEnd w:id="0"/>
       <w:bookmarkEnd w:id="1"/>
-      <w:bookmarkEnd w:id="2"/>
     </w:p>
     <w:p>
       <w:pPr>
@@ -2250,8 +2248,8 @@
           <w:lang w:val="pt-BR"/>
         </w:rPr>
       </w:pPr>
-      <w:bookmarkStart w:id="3" w:name="_Toc422155348"/>
-      <w:bookmarkStart w:id="4" w:name="_Toc422419452"/>
+      <w:bookmarkStart w:id="2" w:name="_Toc422155348"/>
+      <w:bookmarkStart w:id="3" w:name="_Toc422419452"/>
       <w:r>
         <w:rPr>
           <w:lang w:val="pt-BR"/>
@@ -2259,8 +2257,8 @@
         <w:lastRenderedPageBreak/>
         <w:t>EPÍGRAFE</w:t>
       </w:r>
+      <w:bookmarkEnd w:id="2"/>
       <w:bookmarkEnd w:id="3"/>
-      <w:bookmarkEnd w:id="4"/>
     </w:p>
     <w:p>
       <w:pPr>
@@ -2749,16 +2747,16 @@
           <w:lang w:val="pt-BR"/>
         </w:rPr>
       </w:pPr>
-      <w:bookmarkStart w:id="5" w:name="_Toc422155349"/>
-      <w:bookmarkStart w:id="6" w:name="_Toc422419453"/>
+      <w:bookmarkStart w:id="4" w:name="_Toc422155349"/>
+      <w:bookmarkStart w:id="5" w:name="_Toc422419453"/>
       <w:r>
         <w:rPr>
           <w:lang w:val="pt-BR"/>
         </w:rPr>
         <w:t>RESUMO</w:t>
       </w:r>
+      <w:bookmarkEnd w:id="4"/>
       <w:bookmarkEnd w:id="5"/>
-      <w:bookmarkEnd w:id="6"/>
     </w:p>
     <w:p>
       <w:pPr>
@@ -7336,8 +7334,8 @@
         </w:rPr>
         <w:br w:type="page"/>
       </w:r>
-      <w:bookmarkStart w:id="7" w:name="_Toc422155350"/>
-      <w:bookmarkStart w:id="8" w:name="_Toc422419454"/>
+      <w:bookmarkStart w:id="6" w:name="_Toc422155350"/>
+      <w:bookmarkStart w:id="7" w:name="_Toc422419454"/>
       <w:r>
         <w:rPr>
           <w:lang w:val="pt-BR"/>
@@ -7345,8 +7343,8 @@
         <w:lastRenderedPageBreak/>
         <w:t>LISTA DE FIGURAS</w:t>
       </w:r>
+      <w:bookmarkEnd w:id="6"/>
       <w:bookmarkEnd w:id="7"/>
-      <w:bookmarkEnd w:id="8"/>
     </w:p>
     <w:p>
       <w:pPr>
@@ -8793,8 +8791,8 @@
         </w:rPr>
         <w:br w:type="page"/>
       </w:r>
-      <w:bookmarkStart w:id="9" w:name="_Toc422155351"/>
-      <w:bookmarkStart w:id="10" w:name="_Toc422419455"/>
+      <w:bookmarkStart w:id="8" w:name="_Toc422155351"/>
+      <w:bookmarkStart w:id="9" w:name="_Toc422419455"/>
       <w:r>
         <w:rPr>
           <w:lang w:val="pt-BR"/>
@@ -8802,8 +8800,8 @@
         <w:lastRenderedPageBreak/>
         <w:t>LISTA DE TABELAS</w:t>
       </w:r>
+      <w:bookmarkEnd w:id="8"/>
       <w:bookmarkEnd w:id="9"/>
-      <w:bookmarkEnd w:id="10"/>
     </w:p>
     <w:p>
       <w:pPr>
@@ -8878,14 +8876,14 @@
         </w:rPr>
         <w:br w:type="page"/>
       </w:r>
-      <w:bookmarkStart w:id="11" w:name="_Toc422155352"/>
-      <w:bookmarkStart w:id="12" w:name="_Toc422419456"/>
+      <w:bookmarkStart w:id="10" w:name="_Toc422155352"/>
+      <w:bookmarkStart w:id="11" w:name="_Toc422419456"/>
       <w:r>
         <w:lastRenderedPageBreak/>
         <w:t>LISTA DE ABREVIATURAS E SIGLAS</w:t>
       </w:r>
+      <w:bookmarkEnd w:id="10"/>
       <w:bookmarkEnd w:id="11"/>
-      <w:bookmarkEnd w:id="12"/>
     </w:p>
     <w:p>
       <w:pPr>
@@ -9077,14 +9075,14 @@
         </w:numPr>
         <w:jc w:val="center"/>
       </w:pPr>
-      <w:bookmarkStart w:id="13" w:name="_Toc422155353"/>
-      <w:bookmarkStart w:id="14" w:name="_Toc422419457"/>
+      <w:bookmarkStart w:id="12" w:name="_Toc422155353"/>
+      <w:bookmarkStart w:id="13" w:name="_Toc422419457"/>
       <w:r>
         <w:lastRenderedPageBreak/>
         <w:t>INTRODUÇÃO</w:t>
       </w:r>
+      <w:bookmarkEnd w:id="12"/>
       <w:bookmarkEnd w:id="13"/>
-      <w:bookmarkEnd w:id="14"/>
       <w:r>
         <w:rPr>
           <w:lang w:val="pt-BR"/>
@@ -9423,7 +9421,7 @@
           <w:lang w:val="pt-BR"/>
         </w:rPr>
       </w:pPr>
-      <w:bookmarkStart w:id="15" w:name="_Toc422155354"/>
+      <w:bookmarkStart w:id="14" w:name="_Toc422155354"/>
       <w:r>
         <w:rPr>
           <w:lang w:val="pt-BR"/>
@@ -9439,13 +9437,13 @@
           <w:numId w:val="23"/>
         </w:numPr>
       </w:pPr>
-      <w:bookmarkStart w:id="16" w:name="_Toc422419458"/>
+      <w:bookmarkStart w:id="15" w:name="_Toc422419458"/>
       <w:r>
         <w:lastRenderedPageBreak/>
         <w:t>DESCRIÇÃO DA EMPRESA</w:t>
       </w:r>
+      <w:bookmarkEnd w:id="14"/>
       <w:bookmarkEnd w:id="15"/>
-      <w:bookmarkEnd w:id="16"/>
     </w:p>
     <w:p>
       <w:pPr>
@@ -9589,7 +9587,7 @@
           <w:color w:val="00B0F0"/>
         </w:rPr>
       </w:pPr>
-      <w:bookmarkStart w:id="17" w:name="_Toc422421338"/>
+      <w:bookmarkStart w:id="16" w:name="_Toc422421338"/>
       <w:r>
         <w:rPr>
           <w:rStyle w:val="nfaseSutil"/>
@@ -9640,7 +9638,7 @@
         </w:rPr>
         <w:t>. Descrição da Empresa</w:t>
       </w:r>
-      <w:bookmarkEnd w:id="17"/>
+      <w:bookmarkEnd w:id="16"/>
     </w:p>
     <w:p>
       <w:pPr>
@@ -9657,26 +9655,26 @@
         </w:rPr>
         <w:br w:type="page"/>
       </w:r>
-      <w:bookmarkStart w:id="18" w:name="_Toc422155355"/>
-      <w:bookmarkStart w:id="19" w:name="_Toc422419459"/>
+      <w:bookmarkStart w:id="17" w:name="_Toc422155355"/>
+      <w:bookmarkStart w:id="18" w:name="_Toc422419459"/>
       <w:r>
         <w:lastRenderedPageBreak/>
         <w:t>TRABALHOS/SISTEMAS SIMILARES</w:t>
       </w:r>
+      <w:bookmarkEnd w:id="17"/>
       <w:bookmarkEnd w:id="18"/>
+    </w:p>
+    <w:p>
+      <w:pPr>
+        <w:pStyle w:val="Seo2"/>
+      </w:pPr>
+      <w:bookmarkStart w:id="19" w:name="_Toc422155356"/>
+      <w:bookmarkStart w:id="20" w:name="_Toc422419460"/>
+      <w:r>
+        <w:t>3.1. CoopeNet</w:t>
+      </w:r>
       <w:bookmarkEnd w:id="19"/>
-    </w:p>
-    <w:p>
-      <w:pPr>
-        <w:pStyle w:val="Seo2"/>
-      </w:pPr>
-      <w:bookmarkStart w:id="20" w:name="_Toc422155356"/>
-      <w:bookmarkStart w:id="21" w:name="_Toc422419460"/>
-      <w:r>
-        <w:t>3.1. CoopeNet</w:t>
-      </w:r>
       <w:bookmarkEnd w:id="20"/>
-      <w:bookmarkEnd w:id="21"/>
       <w:r>
         <w:t xml:space="preserve">  </w:t>
       </w:r>
@@ -9831,7 +9829,7 @@
           <w:lang w:val="pt-BR"/>
         </w:rPr>
       </w:pPr>
-      <w:bookmarkStart w:id="22" w:name="_Toc422421339"/>
+      <w:bookmarkStart w:id="21" w:name="_Toc422421339"/>
       <w:r>
         <w:rPr>
           <w:color w:val="auto"/>
@@ -9877,18 +9875,9 @@
           <w:color w:val="auto"/>
           <w:lang w:val="pt-BR"/>
         </w:rPr>
-        <w:t xml:space="preserve">. Logotipo </w:t>
-      </w:r>
-      <w:proofErr w:type="spellStart"/>
-      <w:r>
-        <w:rPr>
-          <w:color w:val="auto"/>
-          <w:lang w:val="pt-BR"/>
-        </w:rPr>
-        <w:t>CoopNet</w:t>
-      </w:r>
-      <w:bookmarkEnd w:id="22"/>
-      <w:proofErr w:type="spellEnd"/>
+        <w:t>. Logotipo CoopNet</w:t>
+      </w:r>
+      <w:bookmarkEnd w:id="21"/>
     </w:p>
     <w:p>
       <w:pPr>
@@ -9979,7 +9968,7 @@
           <w:lang w:val="pt-BR"/>
         </w:rPr>
       </w:pPr>
-      <w:bookmarkStart w:id="23" w:name="_Toc422421340"/>
+      <w:bookmarkStart w:id="22" w:name="_Toc422421340"/>
       <w:r>
         <w:rPr>
           <w:color w:val="auto"/>
@@ -10025,18 +10014,9 @@
           <w:color w:val="auto"/>
           <w:lang w:val="pt-BR"/>
         </w:rPr>
-        <w:t xml:space="preserve">. Exemplos de Telas - </w:t>
-      </w:r>
-      <w:proofErr w:type="spellStart"/>
-      <w:r>
-        <w:rPr>
-          <w:color w:val="auto"/>
-          <w:lang w:val="pt-BR"/>
-        </w:rPr>
-        <w:t>CoopNet</w:t>
-      </w:r>
-      <w:bookmarkEnd w:id="23"/>
-      <w:proofErr w:type="spellEnd"/>
+        <w:t>. Exemplos de Telas - CoopNet</w:t>
+      </w:r>
+      <w:bookmarkEnd w:id="22"/>
     </w:p>
     <w:p>
       <w:pPr>
@@ -10101,13 +10081,13 @@
       <w:pPr>
         <w:pStyle w:val="Seo2"/>
       </w:pPr>
-      <w:bookmarkStart w:id="24" w:name="_Toc422155357"/>
-      <w:bookmarkStart w:id="25" w:name="_Toc422419461"/>
+      <w:bookmarkStart w:id="23" w:name="_Toc422155357"/>
+      <w:bookmarkStart w:id="24" w:name="_Toc422419461"/>
       <w:r>
         <w:t>3.2. SIGCA</w:t>
       </w:r>
+      <w:bookmarkEnd w:id="23"/>
       <w:bookmarkEnd w:id="24"/>
-      <w:bookmarkEnd w:id="25"/>
     </w:p>
     <w:p>
       <w:pPr>
@@ -10216,7 +10196,7 @@
           <w:lang w:val="pt-BR"/>
         </w:rPr>
       </w:pPr>
-      <w:bookmarkStart w:id="26" w:name="_Toc422421341"/>
+      <w:bookmarkStart w:id="25" w:name="_Toc422421341"/>
       <w:r>
         <w:rPr>
           <w:color w:val="auto"/>
@@ -10262,41 +10242,9 @@
           <w:color w:val="auto"/>
           <w:lang w:val="pt-BR"/>
         </w:rPr>
-        <w:t xml:space="preserve">. Fluxo do Sistema de </w:t>
-      </w:r>
-      <w:proofErr w:type="spellStart"/>
-      <w:r>
-        <w:rPr>
-          <w:color w:val="auto"/>
-          <w:lang w:val="pt-BR"/>
-        </w:rPr>
-        <w:t>Gerencimento</w:t>
-      </w:r>
-      <w:proofErr w:type="spellEnd"/>
-      <w:r>
-        <w:rPr>
-          <w:color w:val="auto"/>
-          <w:lang w:val="pt-BR"/>
-        </w:rPr>
-        <w:t xml:space="preserve"> de Cooperativas </w:t>
-      </w:r>
-      <w:proofErr w:type="spellStart"/>
-      <w:r>
-        <w:rPr>
-          <w:color w:val="auto"/>
-          <w:lang w:val="pt-BR"/>
-        </w:rPr>
-        <w:t>Anestesiologicas</w:t>
-      </w:r>
-      <w:proofErr w:type="spellEnd"/>
-      <w:r>
-        <w:rPr>
-          <w:color w:val="auto"/>
-          <w:lang w:val="pt-BR"/>
-        </w:rPr>
-        <w:t xml:space="preserve"> - SIGCA</w:t>
-      </w:r>
-      <w:bookmarkEnd w:id="26"/>
+        <w:t>. Fluxo do Sistema de Gerencimento de Cooperativas Anestesiologicas - SIGCA</w:t>
+      </w:r>
+      <w:bookmarkEnd w:id="25"/>
     </w:p>
     <w:p>
       <w:pPr>
@@ -10459,59 +10407,89 @@
           <w:ilvl w:val="0"/>
           <w:numId w:val="24"/>
         </w:numPr>
-        <w:rPr>
-          <w:color w:val="8DB3E2" w:themeColor="text2" w:themeTint="66"/>
-        </w:rPr>
-      </w:pPr>
-      <w:bookmarkStart w:id="27" w:name="_Toc422155358"/>
-      <w:bookmarkStart w:id="28" w:name="_Toc422419462"/>
-      <w:r>
-        <w:rPr>
-          <w:color w:val="8DB3E2" w:themeColor="text2" w:themeTint="66"/>
-        </w:rPr>
+      </w:pPr>
+      <w:bookmarkStart w:id="26" w:name="_Toc422155358"/>
+      <w:bookmarkStart w:id="27" w:name="_Toc422419462"/>
+      <w:r>
         <w:lastRenderedPageBreak/>
         <w:t>DOCUMENTO DE REQUISITOS</w:t>
       </w:r>
+      <w:bookmarkEnd w:id="26"/>
       <w:bookmarkEnd w:id="27"/>
-      <w:bookmarkEnd w:id="28"/>
     </w:p>
     <w:p>
       <w:pPr>
         <w:pStyle w:val="DescrioCasodeUso"/>
         <w:ind w:firstLine="480"/>
-        <w:rPr>
-          <w:color w:val="8DB3E2" w:themeColor="text2" w:themeTint="66"/>
-        </w:rPr>
-      </w:pPr>
-      <w:r>
-        <w:rPr>
-          <w:color w:val="8DB3E2" w:themeColor="text2" w:themeTint="66"/>
-        </w:rPr>
+      </w:pPr>
+      <w:r>
         <w:t>O documento de requisitos, é primeiramente a descrição mais geral</w:t>
       </w:r>
       <w:r>
-        <w:rPr>
-          <w:color w:val="8DB3E2" w:themeColor="text2" w:themeTint="66"/>
-        </w:rPr>
         <w:t xml:space="preserve"> do sistema, onde o analista irá</w:t>
       </w:r>
       <w:r>
-        <w:rPr>
-          <w:color w:val="8DB3E2" w:themeColor="text2" w:themeTint="66"/>
-        </w:rPr>
         <w:t xml:space="preserve"> entender e estudar todo o modo como a empresa do cliente funciona e determinar seus respectivos requisitos funcionais e não funcionais, </w:t>
       </w:r>
       <w:r>
-        <w:rPr>
-          <w:color w:val="8DB3E2" w:themeColor="text2" w:themeTint="66"/>
-        </w:rPr>
         <w:t>ou seja,</w:t>
       </w:r>
       <w:r>
-        <w:rPr>
-          <w:color w:val="8DB3E2" w:themeColor="text2" w:themeTint="66"/>
-        </w:rPr>
         <w:t xml:space="preserve"> tudo que o sistema vai realmente fazer e o que ele precisa abranger para atender todas as necessidades requeridas pelo cliente final, tornando o sistema coerente e coeso.</w:t>
+      </w:r>
+    </w:p>
+    <w:p>
+      <w:pPr>
+        <w:spacing w:line="240" w:lineRule="auto"/>
+        <w:jc w:val="right"/>
+        <w:rPr>
+          <w:rFonts w:cs="Arial"/>
+          <w:sz w:val="20"/>
+          <w:szCs w:val="20"/>
+          <w:lang w:val="pt-BR" w:eastAsia="pt-BR"/>
+        </w:rPr>
+      </w:pPr>
+      <w:r>
+        <w:rPr>
+          <w:rFonts w:cs="Arial"/>
+          <w:i/>
+          <w:sz w:val="20"/>
+          <w:szCs w:val="20"/>
+        </w:rPr>
+        <w:t>Análise de requisitos</w:t>
+      </w:r>
+      <w:r>
+        <w:rPr>
+          <w:rFonts w:cs="Arial"/>
+          <w:sz w:val="20"/>
+          <w:szCs w:val="20"/>
+        </w:rPr>
+        <w:t xml:space="preserve"> – atividade na qual os requisitos são analisados e confirmados pelos principais interessados do projeto (isto é, os </w:t>
+      </w:r>
+      <w:r>
+        <w:rPr>
+          <w:rFonts w:cs="Arial"/>
+          <w:i/>
+          <w:sz w:val="20"/>
+          <w:szCs w:val="20"/>
+        </w:rPr>
+        <w:t>stakeholders</w:t>
+      </w:r>
+      <w:r>
+        <w:rPr>
+          <w:rFonts w:cs="Arial"/>
+          <w:sz w:val="20"/>
+          <w:szCs w:val="20"/>
+        </w:rPr>
+        <w:t>) que incluem cliente, usuário final e gerente de projetos, dentre outros</w:t>
+      </w:r>
+      <w:r>
+        <w:rPr>
+          <w:rFonts w:cs="Arial"/>
+          <w:sz w:val="20"/>
+          <w:szCs w:val="20"/>
+        </w:rPr>
+        <w:t>. – Antonio Mendes da Silva Filho.</w:t>
       </w:r>
     </w:p>
     <w:p>
@@ -10529,32 +10507,39 @@
           <w:ilvl w:val="1"/>
           <w:numId w:val="24"/>
         </w:numPr>
-        <w:rPr>
-          <w:color w:val="8DB3E2" w:themeColor="text2" w:themeTint="66"/>
-        </w:rPr>
-      </w:pPr>
-      <w:bookmarkStart w:id="29" w:name="_Toc422419463"/>
-      <w:r>
-        <w:rPr>
-          <w:color w:val="8DB3E2" w:themeColor="text2" w:themeTint="66"/>
-        </w:rPr>
-        <w:t>REQUISITOS GERAIS</w:t>
-      </w:r>
+      </w:pPr>
+      <w:bookmarkStart w:id="28" w:name="_Toc422419463"/>
+      <w:r>
+        <w:t>OBJETIVOS</w:t>
+      </w:r>
+      <w:r>
+        <w:t xml:space="preserve"> GERAIS</w:t>
+      </w:r>
+      <w:bookmarkStart w:id="29" w:name="_GoBack"/>
+      <w:bookmarkEnd w:id="28"/>
       <w:bookmarkEnd w:id="29"/>
     </w:p>
     <w:p>
       <w:pPr>
         <w:pStyle w:val="DescrioCasodeUso"/>
         <w:ind w:firstLine="708"/>
-        <w:rPr>
-          <w:color w:val="8DB3E2" w:themeColor="text2" w:themeTint="66"/>
-        </w:rPr>
-      </w:pPr>
-      <w:r>
-        <w:rPr>
-          <w:color w:val="8DB3E2" w:themeColor="text2" w:themeTint="66"/>
-        </w:rPr>
-        <w:t>O sistema gerenciará as movimentações da cooperativa, focando no cadastro de pedidos, na movimentação de quais produtores irão atender o mesmo e na movimentação da conta de cada produtor associado, por fim concluirá a venda e imitira uma guia de controle. O foco do projeto é que se aplique em uma cooperativa de roseirais, mas suas aplicações serão amplas, podendo também gerenciar vario outros tipos de comunidades, semente alterando o produto e seus produtores.</w:t>
+      </w:pPr>
+      <w:r>
+        <w:t xml:space="preserve">O sistema gerenciará as movimentações da cooperativa, focando no cadastro </w:t>
+      </w:r>
+      <w:proofErr w:type="gramStart"/>
+      <w:r>
+        <w:t>de</w:t>
+      </w:r>
+      <w:proofErr w:type="gramEnd"/>
+      <w:r>
+        <w:t xml:space="preserve"> pedidos, na movimentação de quais produtores irão atender o mesmo e na movimentação da conta de cada produtor associado, por</w:t>
+      </w:r>
+      <w:r>
+        <w:t xml:space="preserve"> fim concluirá a venda e imitirá</w:t>
+      </w:r>
+      <w:r>
+        <w:t xml:space="preserve"> uma guia de controle. O foco do projeto é que se aplique em uma cooperativa de roseirais, mas suas aplicações serão amplas, podendo também gerenciar vario outros tipos de comunidades, semente alterando o produto e seus produtores.</w:t>
       </w:r>
     </w:p>
     <w:p>
@@ -10581,7 +10566,13 @@
         <w:rPr>
           <w:color w:val="8DB3E2" w:themeColor="text2" w:themeTint="66"/>
         </w:rPr>
-        <w:t>REQUISITOS ESPECIFICOS</w:t>
+        <w:t>OBJETIVOS</w:t>
+      </w:r>
+      <w:r>
+        <w:rPr>
+          <w:color w:val="8DB3E2" w:themeColor="text2" w:themeTint="66"/>
+        </w:rPr>
+        <w:t xml:space="preserve"> ESPECIFICOS</w:t>
       </w:r>
       <w:bookmarkEnd w:id="30"/>
     </w:p>
@@ -11346,7 +11337,22 @@
         </w:rPr>
         <w:t>).</w:t>
       </w:r>
-      <w:r>
+    </w:p>
+    <w:p>
+      <w:pPr>
+        <w:pStyle w:val="DescrioCasodeUso"/>
+        <w:numPr>
+          <w:ilvl w:val="1"/>
+          <w:numId w:val="24"/>
+        </w:numPr>
+        <w:rPr>
+          <w:kern w:val="32"/>
+          <w:sz w:val="20"/>
+          <w:szCs w:val="20"/>
+        </w:rPr>
+      </w:pPr>
+      <w:r>
+        <w:lastRenderedPageBreak/>
         <w:br w:type="page"/>
       </w:r>
     </w:p>
@@ -12483,18 +12489,9 @@
                 <w:rStyle w:val="nfaseSutil"/>
                 <w:lang w:val="pt-BR"/>
               </w:rPr>
-              <w:t xml:space="preserve">. Caso de Uso - </w:t>
-            </w:r>
-            <w:proofErr w:type="spellStart"/>
-            <w:r>
-              <w:rPr>
-                <w:rStyle w:val="nfaseSutil"/>
-                <w:lang w:val="pt-BR"/>
-              </w:rPr>
-              <w:t>Logar</w:t>
+              <w:t>. Caso de Uso - Logar</w:t>
             </w:r>
             <w:bookmarkEnd w:id="64"/>
-            <w:proofErr w:type="spellEnd"/>
           </w:p>
         </w:tc>
       </w:tr>
@@ -13877,18 +13874,9 @@
                 <w:rStyle w:val="nfaseSutil"/>
                 <w:lang w:val="pt-BR"/>
               </w:rPr>
-              <w:t xml:space="preserve">. Caso de Uso - Gerenciar </w:t>
-            </w:r>
-            <w:proofErr w:type="spellStart"/>
-            <w:r>
-              <w:rPr>
-                <w:rStyle w:val="nfaseSutil"/>
-                <w:lang w:val="pt-BR"/>
-              </w:rPr>
-              <w:t>Login</w:t>
+              <w:t>. Caso de Uso - Gerenciar Login</w:t>
             </w:r>
             <w:bookmarkEnd w:id="67"/>
-            <w:proofErr w:type="spellEnd"/>
           </w:p>
         </w:tc>
       </w:tr>
@@ -17432,14 +17420,12 @@
                 <w:rFonts w:cs="Arial"/>
               </w:rPr>
             </w:pPr>
-            <w:proofErr w:type="spellStart"/>
             <w:r>
               <w:rPr>
                 <w:rFonts w:cs="Arial"/>
               </w:rPr>
               <w:t>Pré-Condição</w:t>
             </w:r>
-            <w:proofErr w:type="spellEnd"/>
           </w:p>
         </w:tc>
         <w:tc>
@@ -18750,7 +18736,6 @@
         </w:rPr>
         <w:t xml:space="preserve">e Atividade - Gerenciar </w:t>
       </w:r>
-      <w:proofErr w:type="spellStart"/>
       <w:r>
         <w:rPr>
           <w:rStyle w:val="nfaseSutil"/>
@@ -18759,7 +18744,6 @@
         <w:t>Login</w:t>
       </w:r>
       <w:bookmarkEnd w:id="84"/>
-      <w:proofErr w:type="spellEnd"/>
     </w:p>
     <w:p>
       <w:pPr>
@@ -19917,18 +19901,9 @@
           <w:color w:val="auto"/>
           <w:lang w:val="pt-BR"/>
         </w:rPr>
-        <w:t xml:space="preserve">. Modelo Entidade e Relacionamento - </w:t>
-      </w:r>
-      <w:proofErr w:type="spellStart"/>
-      <w:r>
-        <w:rPr>
-          <w:color w:val="auto"/>
-          <w:lang w:val="pt-BR"/>
-        </w:rPr>
-        <w:t>Mer</w:t>
+        <w:t>. Modelo Entidade e Relacionamento - Mer</w:t>
       </w:r>
       <w:bookmarkEnd w:id="105"/>
-      <w:proofErr w:type="spellEnd"/>
     </w:p>
     <w:p>
       <w:pPr>
@@ -21236,23 +21211,7 @@
                       <w:rFonts w:cs="Arial"/>
                       <w:lang w:val="pt-BR"/>
                     </w:rPr>
-                    <w:t xml:space="preserve">Projeto I (classe, sequencia, estado, pacote, atividade, </w:t>
-                  </w:r>
-                  <w:proofErr w:type="spellStart"/>
-                  <w:r>
-                    <w:rPr>
-                      <w:rFonts w:cs="Arial"/>
-                      <w:lang w:val="pt-BR"/>
-                    </w:rPr>
-                    <w:t>etc</w:t>
-                  </w:r>
-                  <w:proofErr w:type="spellEnd"/>
-                  <w:r>
-                    <w:rPr>
-                      <w:rFonts w:cs="Arial"/>
-                      <w:lang w:val="pt-BR"/>
-                    </w:rPr>
-                    <w:t>)</w:t>
+                    <w:t>Projeto I (classe, sequencia, estado, pacote, atividade, etc)</w:t>
                   </w:r>
                 </w:p>
               </w:tc>
@@ -24398,22 +24357,15 @@
         <w:rPr>
           <w:rStyle w:val="Hyperlink"/>
           <w:rFonts w:ascii="Times New Roman" w:hAnsi="Times New Roman" w:cs="Times New Roman"/>
-        </w:rPr>
-      </w:pPr>
-    </w:p>
-    <w:p>
-      <w:pPr>
-        <w:pStyle w:val="Corpodetexto"/>
-        <w:ind w:firstLine="0"/>
-        <w:jc w:val="left"/>
-        <w:rPr>
-          <w:rStyle w:val="Hyperlink"/>
-          <w:rFonts w:ascii="Times New Roman" w:hAnsi="Times New Roman" w:cs="Times New Roman"/>
           <w:color w:val="auto"/>
           <w:u w:val="none"/>
         </w:rPr>
       </w:pPr>
-      <w:r>
+    </w:p>
+    <w:p>
+      <w:pPr>
+        <w:pStyle w:val="Corpodetexto"/>
+        <w:jc w:val="left"/>
         <w:rPr>
           <w:rStyle w:val="Hyperlink"/>
           <w:rFonts w:ascii="Times New Roman" w:hAnsi="Times New Roman" w:cs="Times New Roman"/>
@@ -24421,7 +24373,26 @@
           <w:color w:val="auto"/>
           <w:u w:val="none"/>
         </w:rPr>
-        <w:t>Leosoft</w:t>
+      </w:pPr>
+      <w:r>
+        <w:rPr>
+          <w:rStyle w:val="Hyperlink"/>
+          <w:rFonts w:ascii="Times New Roman" w:hAnsi="Times New Roman" w:cs="Times New Roman"/>
+          <w:b/>
+          <w:color w:val="auto"/>
+          <w:u w:val="none"/>
+        </w:rPr>
+        <w:t>Antônio Mendes da Silva Filho</w:t>
+      </w:r>
+      <w:r>
+        <w:rPr>
+          <w:rStyle w:val="Hyperlink"/>
+          <w:rFonts w:ascii="Times New Roman" w:hAnsi="Times New Roman" w:cs="Times New Roman"/>
+          <w:b/>
+          <w:color w:val="auto"/>
+          <w:u w:val="none"/>
+        </w:rPr>
+        <w:t xml:space="preserve">, </w:t>
       </w:r>
       <w:r>
         <w:rPr>
@@ -24430,7 +24401,7 @@
           <w:color w:val="auto"/>
           <w:u w:val="none"/>
         </w:rPr>
-        <w:t xml:space="preserve">, </w:t>
+        <w:t>Artigo Engenharia de Software 10 - Documento de Requisitos</w:t>
       </w:r>
       <w:r>
         <w:rPr>
@@ -24439,53 +24410,135 @@
           <w:color w:val="auto"/>
           <w:u w:val="none"/>
         </w:rPr>
-        <w:t>Disponivel em:</w:t>
-      </w:r>
-      <w:r>
+        <w:t xml:space="preserve">, </w:t>
+      </w:r>
+      <w:r>
+        <w:rPr>
+          <w:rFonts w:ascii="Verdana" w:hAnsi="Verdana"/>
+          <w:bCs/>
+          <w:sz w:val="20"/>
+          <w:szCs w:val="20"/>
+          <w:lang w:val="en-US"/>
+        </w:rPr>
+        <w:t>Requisitos de Software</w:t>
+      </w:r>
+      <w:r>
+        <w:rPr>
+          <w:rFonts w:ascii="Verdana" w:hAnsi="Verdana"/>
+          <w:bCs/>
+          <w:sz w:val="20"/>
+          <w:szCs w:val="20"/>
+          <w:lang w:val="en-US"/>
+        </w:rPr>
+        <w:t xml:space="preserve">, </w:t>
+      </w:r>
+      <w:hyperlink r:id="rId32" w:history="1">
+        <w:r>
+          <w:rPr>
+            <w:rStyle w:val="Hyperlink"/>
+            <w:rFonts w:ascii="Verdana" w:hAnsi="Verdana"/>
+            <w:bCs/>
+            <w:sz w:val="20"/>
+            <w:szCs w:val="20"/>
+            <w:lang w:val="en-US"/>
+          </w:rPr>
+          <w:t>http://www.devmedia.com.br/artigo-engenharia-de-software-10-documento-de-requisitos/11909</w:t>
+        </w:r>
+      </w:hyperlink>
+      <w:r>
+        <w:rPr>
+          <w:rFonts w:ascii="Verdana" w:hAnsi="Verdana"/>
+          <w:bCs/>
+          <w:sz w:val="20"/>
+          <w:szCs w:val="20"/>
+          <w:lang w:val="en-US"/>
+        </w:rPr>
+        <w:t>, Acessado em: 26/11/2015.</w:t>
+      </w:r>
+    </w:p>
+    <w:p>
+      <w:pPr>
+        <w:pStyle w:val="Corpodetexto"/>
+        <w:ind w:firstLine="0"/>
+        <w:jc w:val="left"/>
         <w:rPr>
           <w:rStyle w:val="Hyperlink"/>
           <w:rFonts w:ascii="Times New Roman" w:hAnsi="Times New Roman" w:cs="Times New Roman"/>
         </w:rPr>
-        <w:t xml:space="preserve"> </w:t>
-      </w:r>
-      <w:hyperlink r:id="rId32" w:history="1">
-        <w:r>
-          <w:rPr>
-            <w:rStyle w:val="Hyperlink"/>
-            <w:rFonts w:ascii="Times New Roman" w:hAnsi="Times New Roman" w:cs="Times New Roman"/>
-          </w:rPr>
-          <w:t>http://www.leosoft.com.br/coopnet-sistema-para-cooperativa-de-producao.html</w:t>
-        </w:r>
-      </w:hyperlink>
-      <w:r>
-        <w:rPr>
-          <w:rStyle w:val="Hyperlink"/>
-          <w:rFonts w:ascii="Times New Roman" w:hAnsi="Times New Roman" w:cs="Times New Roman"/>
-        </w:rPr>
-        <w:t xml:space="preserve">, </w:t>
-      </w:r>
-      <w:r>
+      </w:pPr>
+    </w:p>
+    <w:p>
+      <w:pPr>
+        <w:pStyle w:val="Corpodetexto"/>
+        <w:ind w:firstLine="0"/>
+        <w:jc w:val="left"/>
         <w:rPr>
           <w:rStyle w:val="Hyperlink"/>
           <w:rFonts w:ascii="Times New Roman" w:hAnsi="Times New Roman" w:cs="Times New Roman"/>
           <w:color w:val="auto"/>
           <w:u w:val="none"/>
         </w:rPr>
-        <w:t>Acessado em: 02/06/15 as 21:36.</w:t>
-      </w:r>
-    </w:p>
-    <w:p>
-      <w:pPr>
-        <w:pStyle w:val="Corpodetexto"/>
-        <w:ind w:firstLine="0"/>
-        <w:jc w:val="left"/>
+      </w:pPr>
+      <w:r>
+        <w:rPr>
+          <w:rStyle w:val="Hyperlink"/>
+          <w:rFonts w:ascii="Times New Roman" w:hAnsi="Times New Roman" w:cs="Times New Roman"/>
+          <w:b/>
+          <w:color w:val="auto"/>
+          <w:u w:val="none"/>
+        </w:rPr>
+        <w:t>Leosoft</w:t>
+      </w:r>
+      <w:r>
         <w:rPr>
           <w:rStyle w:val="Hyperlink"/>
           <w:rFonts w:ascii="Times New Roman" w:hAnsi="Times New Roman" w:cs="Times New Roman"/>
           <w:color w:val="auto"/>
           <w:u w:val="none"/>
         </w:rPr>
-      </w:pPr>
+        <w:t xml:space="preserve">, </w:t>
+      </w:r>
+      <w:r>
+        <w:rPr>
+          <w:rStyle w:val="Hyperlink"/>
+          <w:rFonts w:ascii="Times New Roman" w:hAnsi="Times New Roman" w:cs="Times New Roman"/>
+          <w:color w:val="auto"/>
+          <w:u w:val="none"/>
+        </w:rPr>
+        <w:t>Disponivel em:</w:t>
+      </w:r>
+      <w:r>
+        <w:rPr>
+          <w:rStyle w:val="Hyperlink"/>
+          <w:rFonts w:ascii="Times New Roman" w:hAnsi="Times New Roman" w:cs="Times New Roman"/>
+        </w:rPr>
+        <w:t xml:space="preserve"> </w:t>
+      </w:r>
+      <w:hyperlink r:id="rId33" w:history="1">
+        <w:r>
+          <w:rPr>
+            <w:rStyle w:val="Hyperlink"/>
+            <w:rFonts w:ascii="Times New Roman" w:hAnsi="Times New Roman" w:cs="Times New Roman"/>
+          </w:rPr>
+          <w:t>http://www.leosoft.com.br/coopnet-sistema-para-cooperativa-de-producao.html</w:t>
+        </w:r>
+      </w:hyperlink>
+      <w:r>
+        <w:rPr>
+          <w:rStyle w:val="Hyperlink"/>
+          <w:rFonts w:ascii="Times New Roman" w:hAnsi="Times New Roman" w:cs="Times New Roman"/>
+        </w:rPr>
+        <w:t xml:space="preserve">, </w:t>
+      </w:r>
+      <w:r>
+        <w:rPr>
+          <w:rStyle w:val="Hyperlink"/>
+          <w:rFonts w:ascii="Times New Roman" w:hAnsi="Times New Roman" w:cs="Times New Roman"/>
+          <w:color w:val="auto"/>
+          <w:u w:val="none"/>
+        </w:rPr>
+        <w:t>Acessado em: 02/06/15 as 21:36.</w:t>
+      </w:r>
     </w:p>
     <w:p>
       <w:pPr>
@@ -24493,37 +24546,12 @@
         <w:ind w:firstLine="0"/>
         <w:jc w:val="left"/>
         <w:rPr>
+          <w:rStyle w:val="Hyperlink"/>
           <w:rFonts w:ascii="Times New Roman" w:hAnsi="Times New Roman" w:cs="Times New Roman"/>
-        </w:rPr>
-      </w:pPr>
-      <w:r>
-        <w:rPr>
-          <w:rFonts w:ascii="Times New Roman" w:hAnsi="Times New Roman" w:cs="Times New Roman"/>
-          <w:b/>
-        </w:rPr>
-        <w:t xml:space="preserve">Adiministradores, </w:t>
-      </w:r>
-      <w:r>
-        <w:rPr>
-          <w:rFonts w:ascii="Times New Roman" w:hAnsi="Times New Roman" w:cs="Times New Roman"/>
-        </w:rPr>
-        <w:t xml:space="preserve">Disponivel em : </w:t>
-      </w:r>
-      <w:hyperlink r:id="rId33" w:history="1">
-        <w:r>
-          <w:rPr>
-            <w:rStyle w:val="Hyperlink"/>
-            <w:rFonts w:ascii="Times New Roman" w:hAnsi="Times New Roman" w:cs="Times New Roman"/>
-          </w:rPr>
-          <w:t>http://www.administradores.com.br/artigos/cotidiano/entenda-a-diferenca-entre-eficiencia-e-eficacia-de-uma-vez-por-todas/81934/</w:t>
-        </w:r>
-      </w:hyperlink>
-      <w:r>
-        <w:rPr>
-          <w:rFonts w:ascii="Times New Roman" w:hAnsi="Times New Roman" w:cs="Times New Roman"/>
-        </w:rPr>
-        <w:t>, Acessado em: 02/06/15/22:12.</w:t>
-      </w:r>
+          <w:color w:val="auto"/>
+          <w:u w:val="none"/>
+        </w:rPr>
+      </w:pPr>
     </w:p>
     <w:p>
       <w:pPr>
@@ -24534,6 +24562,34 @@
           <w:rFonts w:ascii="Times New Roman" w:hAnsi="Times New Roman" w:cs="Times New Roman"/>
         </w:rPr>
       </w:pPr>
+      <w:r>
+        <w:rPr>
+          <w:rFonts w:ascii="Times New Roman" w:hAnsi="Times New Roman" w:cs="Times New Roman"/>
+          <w:b/>
+        </w:rPr>
+        <w:t xml:space="preserve">Adiministradores, </w:t>
+      </w:r>
+      <w:r>
+        <w:rPr>
+          <w:rFonts w:ascii="Times New Roman" w:hAnsi="Times New Roman" w:cs="Times New Roman"/>
+        </w:rPr>
+        <w:t xml:space="preserve">Disponivel em : </w:t>
+      </w:r>
+      <w:hyperlink r:id="rId34" w:history="1">
+        <w:r>
+          <w:rPr>
+            <w:rStyle w:val="Hyperlink"/>
+            <w:rFonts w:ascii="Times New Roman" w:hAnsi="Times New Roman" w:cs="Times New Roman"/>
+          </w:rPr>
+          <w:t>http://www.administradores.com.br/artigos/cotidiano/entenda-a-diferenca-entre-eficiencia-e-eficacia-de-uma-vez-por-todas/81934/</w:t>
+        </w:r>
+      </w:hyperlink>
+      <w:r>
+        <w:rPr>
+          <w:rFonts w:ascii="Times New Roman" w:hAnsi="Times New Roman" w:cs="Times New Roman"/>
+        </w:rPr>
+        <w:t>, Acessado em: 02/06/15/22:12.</w:t>
+      </w:r>
     </w:p>
     <w:p>
       <w:pPr>
@@ -24544,34 +24600,6 @@
           <w:rFonts w:ascii="Times New Roman" w:hAnsi="Times New Roman" w:cs="Times New Roman"/>
         </w:rPr>
       </w:pPr>
-      <w:r>
-        <w:rPr>
-          <w:rFonts w:ascii="Times New Roman" w:hAnsi="Times New Roman" w:cs="Times New Roman"/>
-          <w:b/>
-        </w:rPr>
-        <w:t xml:space="preserve">Wikipedia, </w:t>
-      </w:r>
-      <w:r>
-        <w:rPr>
-          <w:rFonts w:ascii="Times New Roman" w:hAnsi="Times New Roman" w:cs="Times New Roman"/>
-        </w:rPr>
-        <w:t xml:space="preserve">Disponivel em: </w:t>
-      </w:r>
-      <w:hyperlink r:id="rId34" w:history="1">
-        <w:r>
-          <w:rPr>
-            <w:rStyle w:val="Hyperlink"/>
-            <w:rFonts w:ascii="Times New Roman" w:hAnsi="Times New Roman" w:cs="Times New Roman"/>
-          </w:rPr>
-          <w:t>https://pt.wikipedia.org/wiki/Diagrama_de_atividade</w:t>
-        </w:r>
-      </w:hyperlink>
-      <w:r>
-        <w:rPr>
-          <w:rFonts w:ascii="Times New Roman" w:hAnsi="Times New Roman" w:cs="Times New Roman"/>
-        </w:rPr>
-        <w:t>, Acessado em: 03/05/15.</w:t>
-      </w:r>
     </w:p>
     <w:p>
       <w:pPr>
@@ -24582,6 +24610,34 @@
           <w:rFonts w:ascii="Times New Roman" w:hAnsi="Times New Roman" w:cs="Times New Roman"/>
         </w:rPr>
       </w:pPr>
+      <w:r>
+        <w:rPr>
+          <w:rFonts w:ascii="Times New Roman" w:hAnsi="Times New Roman" w:cs="Times New Roman"/>
+          <w:b/>
+        </w:rPr>
+        <w:t xml:space="preserve">Wikipedia, </w:t>
+      </w:r>
+      <w:r>
+        <w:rPr>
+          <w:rFonts w:ascii="Times New Roman" w:hAnsi="Times New Roman" w:cs="Times New Roman"/>
+        </w:rPr>
+        <w:t xml:space="preserve">Disponivel em: </w:t>
+      </w:r>
+      <w:hyperlink r:id="rId35" w:history="1">
+        <w:r>
+          <w:rPr>
+            <w:rStyle w:val="Hyperlink"/>
+            <w:rFonts w:ascii="Times New Roman" w:hAnsi="Times New Roman" w:cs="Times New Roman"/>
+          </w:rPr>
+          <w:t>https://pt.wikipedia.org/wiki/Diagrama_de_atividade</w:t>
+        </w:r>
+      </w:hyperlink>
+      <w:r>
+        <w:rPr>
+          <w:rFonts w:ascii="Times New Roman" w:hAnsi="Times New Roman" w:cs="Times New Roman"/>
+        </w:rPr>
+        <w:t>, Acessado em: 03/05/15.</w:t>
+      </w:r>
     </w:p>
     <w:p>
       <w:pPr>
@@ -24592,34 +24648,6 @@
           <w:rFonts w:ascii="Times New Roman" w:hAnsi="Times New Roman" w:cs="Times New Roman"/>
         </w:rPr>
       </w:pPr>
-      <w:r>
-        <w:rPr>
-          <w:rFonts w:ascii="Times New Roman" w:hAnsi="Times New Roman" w:cs="Times New Roman"/>
-          <w:b/>
-        </w:rPr>
-        <w:t>UFCG,</w:t>
-      </w:r>
-      <w:r>
-        <w:rPr>
-          <w:rFonts w:ascii="Times New Roman" w:hAnsi="Times New Roman" w:cs="Times New Roman"/>
-        </w:rPr>
-        <w:t xml:space="preserve"> Disponivel em: </w:t>
-      </w:r>
-      <w:hyperlink r:id="rId35" w:history="1">
-        <w:r>
-          <w:rPr>
-            <w:rStyle w:val="Hyperlink"/>
-            <w:rFonts w:ascii="Times New Roman" w:hAnsi="Times New Roman" w:cs="Times New Roman"/>
-          </w:rPr>
-          <w:t>http://www.dsc.ufcg.edu.br/~jacques/cursos/map/html/uml/diagramas/estado/diag_estados.htm</w:t>
-        </w:r>
-      </w:hyperlink>
-      <w:r>
-        <w:rPr>
-          <w:rFonts w:ascii="Times New Roman" w:hAnsi="Times New Roman" w:cs="Times New Roman"/>
-        </w:rPr>
-        <w:t>, Acessado em: 21/05/15.</w:t>
-      </w:r>
     </w:p>
     <w:p>
       <w:pPr>
@@ -24630,6 +24658,34 @@
           <w:rFonts w:ascii="Times New Roman" w:hAnsi="Times New Roman" w:cs="Times New Roman"/>
         </w:rPr>
       </w:pPr>
+      <w:r>
+        <w:rPr>
+          <w:rFonts w:ascii="Times New Roman" w:hAnsi="Times New Roman" w:cs="Times New Roman"/>
+          <w:b/>
+        </w:rPr>
+        <w:t>UFCG,</w:t>
+      </w:r>
+      <w:r>
+        <w:rPr>
+          <w:rFonts w:ascii="Times New Roman" w:hAnsi="Times New Roman" w:cs="Times New Roman"/>
+        </w:rPr>
+        <w:t xml:space="preserve"> Disponivel em: </w:t>
+      </w:r>
+      <w:hyperlink r:id="rId36" w:history="1">
+        <w:r>
+          <w:rPr>
+            <w:rStyle w:val="Hyperlink"/>
+            <w:rFonts w:ascii="Times New Roman" w:hAnsi="Times New Roman" w:cs="Times New Roman"/>
+          </w:rPr>
+          <w:t>http://www.dsc.ufcg.edu.br/~jacques/cursos/map/html/uml/diagramas/estado/diag_estados.htm</w:t>
+        </w:r>
+      </w:hyperlink>
+      <w:r>
+        <w:rPr>
+          <w:rFonts w:ascii="Times New Roman" w:hAnsi="Times New Roman" w:cs="Times New Roman"/>
+        </w:rPr>
+        <w:t>, Acessado em: 21/05/15.</w:t>
+      </w:r>
     </w:p>
     <w:p>
       <w:pPr>
@@ -24640,47 +24696,6 @@
           <w:rFonts w:ascii="Times New Roman" w:hAnsi="Times New Roman" w:cs="Times New Roman"/>
         </w:rPr>
       </w:pPr>
-      <w:r>
-        <w:rPr>
-          <w:rFonts w:ascii="Times New Roman" w:hAnsi="Times New Roman" w:cs="Times New Roman"/>
-          <w:b/>
-        </w:rPr>
-        <w:t xml:space="preserve">RODRIGUES, </w:t>
-      </w:r>
-      <w:r>
-        <w:rPr>
-          <w:rFonts w:ascii="Times New Roman" w:hAnsi="Times New Roman" w:cs="Times New Roman"/>
-        </w:rPr>
-        <w:t xml:space="preserve">Joel, </w:t>
-      </w:r>
-      <w:r>
-        <w:rPr>
-          <w:rFonts w:ascii="Times New Roman" w:hAnsi="Times New Roman" w:cs="Times New Roman"/>
-          <w:b/>
-        </w:rPr>
-        <w:t xml:space="preserve">DevMedia, </w:t>
-      </w:r>
-      <w:r>
-        <w:rPr>
-          <w:rFonts w:ascii="Times New Roman" w:hAnsi="Times New Roman" w:cs="Times New Roman"/>
-        </w:rPr>
-        <w:t xml:space="preserve">Disponivel em: </w:t>
-      </w:r>
-      <w:hyperlink r:id="rId36" w:history="1">
-        <w:r>
-          <w:rPr>
-            <w:rStyle w:val="Hyperlink"/>
-            <w:rFonts w:ascii="Times New Roman" w:hAnsi="Times New Roman" w:cs="Times New Roman"/>
-          </w:rPr>
-          <w:t>http://www.devmedia.com.br/modelo-entidade-relacionamento-mer-e-diagrama-entidade-relacionamento-der/14332</w:t>
-        </w:r>
-      </w:hyperlink>
-      <w:r>
-        <w:rPr>
-          <w:rFonts w:ascii="Times New Roman" w:hAnsi="Times New Roman" w:cs="Times New Roman"/>
-        </w:rPr>
-        <w:t>, Acessado em: 24/05/15.</w:t>
-      </w:r>
     </w:p>
     <w:p>
       <w:pPr>
@@ -24691,6 +24706,47 @@
           <w:rFonts w:ascii="Times New Roman" w:hAnsi="Times New Roman" w:cs="Times New Roman"/>
         </w:rPr>
       </w:pPr>
+      <w:r>
+        <w:rPr>
+          <w:rFonts w:ascii="Times New Roman" w:hAnsi="Times New Roman" w:cs="Times New Roman"/>
+          <w:b/>
+        </w:rPr>
+        <w:t xml:space="preserve">RODRIGUES, </w:t>
+      </w:r>
+      <w:r>
+        <w:rPr>
+          <w:rFonts w:ascii="Times New Roman" w:hAnsi="Times New Roman" w:cs="Times New Roman"/>
+        </w:rPr>
+        <w:t xml:space="preserve">Joel, </w:t>
+      </w:r>
+      <w:r>
+        <w:rPr>
+          <w:rFonts w:ascii="Times New Roman" w:hAnsi="Times New Roman" w:cs="Times New Roman"/>
+          <w:b/>
+        </w:rPr>
+        <w:t xml:space="preserve">DevMedia, </w:t>
+      </w:r>
+      <w:r>
+        <w:rPr>
+          <w:rFonts w:ascii="Times New Roman" w:hAnsi="Times New Roman" w:cs="Times New Roman"/>
+        </w:rPr>
+        <w:t xml:space="preserve">Disponivel em: </w:t>
+      </w:r>
+      <w:hyperlink r:id="rId37" w:history="1">
+        <w:r>
+          <w:rPr>
+            <w:rStyle w:val="Hyperlink"/>
+            <w:rFonts w:ascii="Times New Roman" w:hAnsi="Times New Roman" w:cs="Times New Roman"/>
+          </w:rPr>
+          <w:t>http://www.devmedia.com.br/modelo-entidade-relacionamento-mer-e-diagrama-entidade-relacionamento-der/14332</w:t>
+        </w:r>
+      </w:hyperlink>
+      <w:r>
+        <w:rPr>
+          <w:rFonts w:ascii="Times New Roman" w:hAnsi="Times New Roman" w:cs="Times New Roman"/>
+        </w:rPr>
+        <w:t>, Acessado em: 24/05/15.</w:t>
+      </w:r>
     </w:p>
     <w:p>
       <w:pPr>
@@ -24701,34 +24757,6 @@
           <w:rFonts w:ascii="Times New Roman" w:hAnsi="Times New Roman" w:cs="Times New Roman"/>
         </w:rPr>
       </w:pPr>
-      <w:r>
-        <w:rPr>
-          <w:rFonts w:ascii="Times New Roman" w:hAnsi="Times New Roman" w:cs="Times New Roman"/>
-          <w:b/>
-        </w:rPr>
-        <w:t xml:space="preserve">INF, </w:t>
-      </w:r>
-      <w:r>
-        <w:rPr>
-          <w:rFonts w:ascii="Times New Roman" w:hAnsi="Times New Roman" w:cs="Times New Roman"/>
-        </w:rPr>
-        <w:t xml:space="preserve">Disponivel em: </w:t>
-      </w:r>
-      <w:hyperlink r:id="rId37" w:history="1">
-        <w:r>
-          <w:rPr>
-            <w:rStyle w:val="Hyperlink"/>
-            <w:rFonts w:ascii="Times New Roman" w:hAnsi="Times New Roman" w:cs="Times New Roman"/>
-          </w:rPr>
-          <w:t>http://www.inf.ufpr.br/silvia/ESNovo/UML/pdf/DiagSeqAl.pdf</w:t>
-        </w:r>
-      </w:hyperlink>
-      <w:r>
-        <w:rPr>
-          <w:rFonts w:ascii="Times New Roman" w:hAnsi="Times New Roman" w:cs="Times New Roman"/>
-        </w:rPr>
-        <w:t>, Acessado em: 22/05/15.</w:t>
-      </w:r>
     </w:p>
     <w:p>
       <w:pPr>
@@ -24739,6 +24767,34 @@
           <w:rFonts w:ascii="Times New Roman" w:hAnsi="Times New Roman" w:cs="Times New Roman"/>
         </w:rPr>
       </w:pPr>
+      <w:r>
+        <w:rPr>
+          <w:rFonts w:ascii="Times New Roman" w:hAnsi="Times New Roman" w:cs="Times New Roman"/>
+          <w:b/>
+        </w:rPr>
+        <w:t xml:space="preserve">INF, </w:t>
+      </w:r>
+      <w:r>
+        <w:rPr>
+          <w:rFonts w:ascii="Times New Roman" w:hAnsi="Times New Roman" w:cs="Times New Roman"/>
+        </w:rPr>
+        <w:t xml:space="preserve">Disponivel em: </w:t>
+      </w:r>
+      <w:hyperlink r:id="rId38" w:history="1">
+        <w:r>
+          <w:rPr>
+            <w:rStyle w:val="Hyperlink"/>
+            <w:rFonts w:ascii="Times New Roman" w:hAnsi="Times New Roman" w:cs="Times New Roman"/>
+          </w:rPr>
+          <w:t>http://www.inf.ufpr.br/silvia/ESNovo/UML/pdf/DiagSeqAl.pdf</w:t>
+        </w:r>
+      </w:hyperlink>
+      <w:r>
+        <w:rPr>
+          <w:rFonts w:ascii="Times New Roman" w:hAnsi="Times New Roman" w:cs="Times New Roman"/>
+        </w:rPr>
+        <w:t>, Acessado em: 22/05/15.</w:t>
+      </w:r>
     </w:p>
     <w:p>
       <w:pPr>
@@ -24749,41 +24805,6 @@
           <w:rFonts w:ascii="Times New Roman" w:hAnsi="Times New Roman" w:cs="Times New Roman"/>
         </w:rPr>
       </w:pPr>
-      <w:r>
-        <w:rPr>
-          <w:rFonts w:ascii="Times New Roman" w:hAnsi="Times New Roman" w:cs="Times New Roman"/>
-          <w:b/>
-        </w:rPr>
-        <w:t>SOBER</w:t>
-      </w:r>
-      <w:r>
-        <w:rPr>
-          <w:rFonts w:ascii="Times New Roman" w:hAnsi="Times New Roman" w:cs="Times New Roman"/>
-          <w:b/>
-        </w:rPr>
-        <w:t xml:space="preserve">, </w:t>
-      </w:r>
-      <w:r>
-        <w:rPr>
-          <w:rFonts w:ascii="Times New Roman" w:hAnsi="Times New Roman" w:cs="Times New Roman"/>
-        </w:rPr>
-        <w:t xml:space="preserve">Disponivel em: </w:t>
-      </w:r>
-      <w:hyperlink r:id="rId38" w:history="1">
-        <w:r>
-          <w:rPr>
-            <w:rStyle w:val="Hyperlink"/>
-            <w:rFonts w:ascii="Times New Roman" w:hAnsi="Times New Roman" w:cs="Times New Roman"/>
-          </w:rPr>
-          <w:t>http://www.sober.org.br/palestra/2/955.pdf</w:t>
-        </w:r>
-      </w:hyperlink>
-      <w:r>
-        <w:rPr>
-          <w:rFonts w:ascii="Times New Roman" w:hAnsi="Times New Roman" w:cs="Times New Roman"/>
-        </w:rPr>
-        <w:t>, Acessado em: 24/05/15.</w:t>
-      </w:r>
     </w:p>
     <w:p>
       <w:pPr>
@@ -24794,6 +24815,41 @@
           <w:rFonts w:ascii="Times New Roman" w:hAnsi="Times New Roman" w:cs="Times New Roman"/>
         </w:rPr>
       </w:pPr>
+      <w:r>
+        <w:rPr>
+          <w:rFonts w:ascii="Times New Roman" w:hAnsi="Times New Roman" w:cs="Times New Roman"/>
+          <w:b/>
+        </w:rPr>
+        <w:t>SOBER</w:t>
+      </w:r>
+      <w:r>
+        <w:rPr>
+          <w:rFonts w:ascii="Times New Roman" w:hAnsi="Times New Roman" w:cs="Times New Roman"/>
+          <w:b/>
+        </w:rPr>
+        <w:t xml:space="preserve">, </w:t>
+      </w:r>
+      <w:r>
+        <w:rPr>
+          <w:rFonts w:ascii="Times New Roman" w:hAnsi="Times New Roman" w:cs="Times New Roman"/>
+        </w:rPr>
+        <w:t xml:space="preserve">Disponivel em: </w:t>
+      </w:r>
+      <w:hyperlink r:id="rId39" w:history="1">
+        <w:r>
+          <w:rPr>
+            <w:rStyle w:val="Hyperlink"/>
+            <w:rFonts w:ascii="Times New Roman" w:hAnsi="Times New Roman" w:cs="Times New Roman"/>
+          </w:rPr>
+          <w:t>http://www.sober.org.br/palestra/2/955.pdf</w:t>
+        </w:r>
+      </w:hyperlink>
+      <w:r>
+        <w:rPr>
+          <w:rFonts w:ascii="Times New Roman" w:hAnsi="Times New Roman" w:cs="Times New Roman"/>
+        </w:rPr>
+        <w:t>, Acessado em: 24/05/15.</w:t>
+      </w:r>
     </w:p>
     <w:p>
       <w:pPr>
@@ -24804,11 +24860,22 @@
           <w:rFonts w:ascii="Times New Roman" w:hAnsi="Times New Roman" w:cs="Times New Roman"/>
         </w:rPr>
       </w:pPr>
+    </w:p>
+    <w:p>
+      <w:pPr>
+        <w:pStyle w:val="Corpodetexto"/>
+        <w:ind w:firstLine="0"/>
+        <w:jc w:val="left"/>
+        <w:rPr>
+          <w:rFonts w:ascii="Times New Roman" w:hAnsi="Times New Roman" w:cs="Times New Roman"/>
+        </w:rPr>
+      </w:pPr>
       <w:r>
         <w:rPr>
           <w:rFonts w:ascii="Times New Roman" w:hAnsi="Times New Roman" w:cs="Times New Roman"/>
           <w:b/>
         </w:rPr>
+        <w:lastRenderedPageBreak/>
         <w:t>SISTEMA RIO PANDA,</w:t>
       </w:r>
       <w:r>
@@ -24824,7 +24891,7 @@
         </w:rPr>
         <w:t xml:space="preserve">Disponivel em: </w:t>
       </w:r>
-      <w:hyperlink r:id="rId39" w:history="1">
+      <w:hyperlink r:id="rId40" w:history="1">
         <w:r>
           <w:rPr>
             <w:rStyle w:val="Hyperlink"/>
@@ -24853,8 +24920,8 @@
           <w:lang w:val="pt-BR"/>
         </w:rPr>
         <w:sectPr>
-          <w:headerReference w:type="default" r:id="rId40"/>
-          <w:headerReference w:type="first" r:id="rId41"/>
+          <w:headerReference w:type="default" r:id="rId41"/>
+          <w:headerReference w:type="first" r:id="rId42"/>
           <w:type w:val="nextColumn"/>
           <w:pgSz w:w="11907" w:h="16839" w:orient="landscape" w:code="9"/>
           <w:pgMar w:top="1701" w:right="1134" w:bottom="1134" w:left="1701" w:header="709" w:footer="709" w:gutter="0"/>
@@ -24929,7 +24996,7 @@
                     <pic:cNvPicPr/>
                   </pic:nvPicPr>
                   <pic:blipFill>
-                    <a:blip r:embed="rId42" cstate="print">
+                    <a:blip r:embed="rId43" cstate="print">
                       <a:extLst>
                         <a:ext uri="{28A0092B-C50C-407E-A947-70E740481C1C}">
                           <a14:useLocalDpi xmlns:a14="http://schemas.microsoft.com/office/drawing/2010/main" val="0"/>
@@ -25069,7 +25136,7 @@
                     <pic:cNvPicPr/>
                   </pic:nvPicPr>
                   <pic:blipFill>
-                    <a:blip r:embed="rId43">
+                    <a:blip r:embed="rId44">
                       <a:extLst>
                         <a:ext uri="{28A0092B-C50C-407E-A947-70E740481C1C}">
                           <a14:useLocalDpi xmlns:a14="http://schemas.microsoft.com/office/drawing/2010/main" val="0"/>
@@ -25237,7 +25304,7 @@
         <w:noProof/>
         <w:lang w:val="pt-BR"/>
       </w:rPr>
-      <w:t>21</w:t>
+      <w:t>15</w:t>
     </w:r>
     <w:r>
       <w:fldChar w:fldCharType="end"/>
@@ -31975,7 +32042,7 @@
 </file>
 
 <file path=customXml/itemProps1.xml><?xml version="1.0" encoding="utf-8"?>
-<ds:datastoreItem xmlns:ds="http://schemas.openxmlformats.org/officeDocument/2006/customXml" ds:itemID="{2B97FD89-3511-4EDC-8947-7EA3C84B77F9}">
+<ds:datastoreItem xmlns:ds="http://schemas.openxmlformats.org/officeDocument/2006/customXml" ds:itemID="{559F7EFB-5E45-45AA-BA65-4DB58A0A9E64}">
   <ds:schemaRefs>
     <ds:schemaRef ds:uri="http://schemas.openxmlformats.org/officeDocument/2006/bibliography"/>
   </ds:schemaRefs>

</xml_diff>